<commit_message>
add submission file (zip)
Former-commit-id: 3ff0b43fa9bde4c396dbb55f0eb1cdaf7ff4071a
</commit_message>
<xml_diff>
--- a/NN submission.docx
+++ b/NN submission.docx
@@ -852,24 +852,83 @@
           <w:u w:val="single"/>
         </w:rPr>
       </w:pPr>
+    </w:p>
+    <w:p>
+      <w:pPr>
+        <w:bidi w:val="0"/>
+        <w:rPr>
+          <w:b/>
+          <w:bCs/>
+          <w:u w:val="single"/>
+        </w:rPr>
+      </w:pPr>
+    </w:p>
+    <w:p>
+      <w:pPr>
+        <w:bidi w:val="0"/>
+        <w:rPr>
+          <w:b/>
+          <w:bCs/>
+          <w:u w:val="single"/>
+        </w:rPr>
+      </w:pPr>
+    </w:p>
+    <w:p>
+      <w:pPr>
+        <w:bidi w:val="0"/>
+        <w:rPr>
+          <w:b/>
+          <w:bCs/>
+          <w:u w:val="single"/>
+        </w:rPr>
+      </w:pPr>
+      <w:r>
+        <w:rPr>
+          <w:b/>
+          <w:bCs/>
+          <w:u w:val="single"/>
+        </w:rPr>
+        <w:lastRenderedPageBreak/>
+        <w:t xml:space="preserve">Neural Network with </w:t>
+      </w:r>
+      <w:r>
+        <w:rPr>
+          <w:b/>
+          <w:bCs/>
+          <w:u w:val="single"/>
+        </w:rPr>
+        <w:t>two</w:t>
+      </w:r>
+      <w:r>
+        <w:rPr>
+          <w:b/>
+          <w:bCs/>
+          <w:u w:val="single"/>
+        </w:rPr>
+        <w:t xml:space="preserve"> hidden layer</w:t>
+      </w:r>
+      <w:r>
+        <w:rPr>
+          <w:b/>
+          <w:bCs/>
+          <w:u w:val="single"/>
+        </w:rPr>
+        <w:t>s</w:t>
+      </w:r>
+    </w:p>
+    <w:p>
+      <w:pPr>
+        <w:bidi w:val="0"/>
+      </w:pPr>
       <w:r>
         <w:rPr>
           <w:noProof/>
         </w:rPr>
-        <w:lastRenderedPageBreak/>
         <w:drawing>
-          <wp:anchor distT="0" distB="0" distL="114300" distR="114300" simplePos="0" relativeHeight="251665408" behindDoc="0" locked="0" layoutInCell="1" allowOverlap="1" wp14:anchorId="212102BC" wp14:editId="7F36E488">
-            <wp:simplePos x="0" y="0"/>
-            <wp:positionH relativeFrom="margin">
-              <wp:align>center</wp:align>
-            </wp:positionH>
-            <wp:positionV relativeFrom="paragraph">
-              <wp:posOffset>174625</wp:posOffset>
-            </wp:positionV>
+          <wp:inline distT="0" distB="0" distL="0" distR="0" wp14:anchorId="2F3C0E8B" wp14:editId="009EE6AD">
             <wp:extent cx="5274310" cy="2966720"/>
             <wp:effectExtent l="0" t="0" r="2540" b="5080"/>
-            <wp:wrapSquare wrapText="bothSides"/>
-            <wp:docPr id="8" name="תמונה 8"/>
+            <wp:docPr id="12" name="תמונה 12"/>
             <wp:cNvGraphicFramePr>
               <a:graphicFrameLocks xmlns:a="http://schemas.openxmlformats.org/drawingml/2006/main" noChangeAspect="1"/>
             </wp:cNvGraphicFramePr>
@@ -877,7 +936,7 @@
               <a:graphicData uri="http://schemas.openxmlformats.org/drawingml/2006/picture">
                 <pic:pic xmlns:pic="http://schemas.openxmlformats.org/drawingml/2006/picture">
                   <pic:nvPicPr>
-                    <pic:cNvPr id="0" name="Picture 1"/>
+                    <pic:cNvPr id="0" name="Picture 9"/>
                     <pic:cNvPicPr>
                       <a:picLocks noChangeAspect="1" noChangeArrowheads="1"/>
                     </pic:cNvPicPr>
@@ -911,52 +970,9 @@
                 </pic:pic>
               </a:graphicData>
             </a:graphic>
-            <wp14:sizeRelH relativeFrom="page">
-              <wp14:pctWidth>0</wp14:pctWidth>
-            </wp14:sizeRelH>
-            <wp14:sizeRelV relativeFrom="page">
-              <wp14:pctHeight>0</wp14:pctHeight>
-            </wp14:sizeRelV>
-          </wp:anchor>
+          </wp:inline>
         </w:drawing>
       </w:r>
-      <w:r>
-        <w:rPr>
-          <w:b/>
-          <w:bCs/>
-          <w:u w:val="single"/>
-        </w:rPr>
-        <w:t xml:space="preserve">Neural Network with </w:t>
-      </w:r>
-      <w:r>
-        <w:rPr>
-          <w:b/>
-          <w:bCs/>
-          <w:u w:val="single"/>
-        </w:rPr>
-        <w:t>two</w:t>
-      </w:r>
-      <w:r>
-        <w:rPr>
-          <w:b/>
-          <w:bCs/>
-          <w:u w:val="single"/>
-        </w:rPr>
-        <w:t xml:space="preserve"> hidden layer</w:t>
-      </w:r>
-      <w:r>
-        <w:rPr>
-          <w:b/>
-          <w:bCs/>
-          <w:u w:val="single"/>
-        </w:rPr>
-        <w:t>s</w:t>
-      </w:r>
-    </w:p>
-    <w:p>
-      <w:pPr>
-        <w:bidi w:val="0"/>
-      </w:pPr>
     </w:p>
     <w:p>
       <w:pPr>

</xml_diff>